<commit_message>
Added a few changes to our proposal
</commit_message>
<xml_diff>
--- a/proposal/Proposal.docx
+++ b/proposal/Proposal.docx
@@ -59,15 +59,7 @@
         <w:t xml:space="preserve">There will be a way to search for users and display all the users on the system. </w:t>
       </w:r>
       <w:r>
-        <w:t xml:space="preserve">Users will be able to make posts on others profiles where then they will </w:t>
-      </w:r>
-      <w:proofErr w:type="gramStart"/>
-      <w:r>
-        <w:t>displayed</w:t>
-      </w:r>
-      <w:proofErr w:type="gramEnd"/>
-      <w:r>
-        <w:t xml:space="preserve"> on that users profile. Also users will be able to add comments on the posts that </w:t>
+        <w:t xml:space="preserve">Users will be able to make posts on others profiles where then they will displayed on that users profile. Also users will be able to add comments on the posts that </w:t>
       </w:r>
       <w:r>
         <w:t>will be</w:t>
@@ -83,11 +75,29 @@
       </w:r>
       <w:r>
         <w:t>post will</w:t>
+      </w:r>
+      <w:r>
+        <w:t xml:space="preserve"> be displayed on the other user’s profile page. Users will be able switch between all these view through a navigation menu. </w:t>
+      </w:r>
+    </w:p>
+    <w:p>
+      <w:r>
+        <w:tab/>
+        <w:t>The data that will be stored in our application is the list of all users. In this user object (JSON object possibly) we will store all the information on the user</w:t>
+      </w:r>
+      <w:r>
+        <w:t>’s</w:t>
+      </w:r>
+      <w:r>
+        <w:t xml:space="preserve"> personal information and also a list of post objects. This list will be all the posts that have been sent to this user and they will be stored directly in the object of the user as a list</w:t>
+      </w:r>
+      <w:r>
+        <w:t>,</w:t>
       </w:r>
       <w:bookmarkStart w:id="0" w:name="_GoBack"/>
       <w:bookmarkEnd w:id="0"/>
       <w:r>
-        <w:t xml:space="preserve"> be displayed on the other user’s profile page. Users will be able switch between all these view through a navigation menu. </w:t>
+        <w:t xml:space="preserve"> such that they can be accessed efficiently when loading the particular users profile page. </w:t>
       </w:r>
     </w:p>
     <w:p>
@@ -95,11 +105,20 @@
         <w:pStyle w:val="Heading1"/>
       </w:pPr>
     </w:p>
+    <w:p/>
+    <w:p/>
+    <w:p/>
+    <w:p/>
+    <w:p/>
+    <w:p/>
+    <w:p/>
+    <w:p/>
     <w:p>
       <w:pPr>
         <w:pStyle w:val="Heading1"/>
       </w:pPr>
       <w:r>
+        <w:lastRenderedPageBreak/>
         <w:t>Sketches</w:t>
       </w:r>
     </w:p>
@@ -114,6 +133,10 @@
     </w:p>
     <w:p>
       <w:r>
+        <w:rPr>
+          <w:noProof/>
+          <w:lang w:eastAsia="en-CA"/>
+        </w:rPr>
         <w:drawing>
           <wp:anchor distT="0" distB="0" distL="114300" distR="114300" simplePos="0" relativeHeight="251658240" behindDoc="1" locked="0" layoutInCell="1" allowOverlap="1" wp14:anchorId="2555889B" wp14:editId="5D6655B5">
             <wp:simplePos x="0" y="0"/>
@@ -218,6 +241,10 @@
     </w:p>
     <w:p>
       <w:r>
+        <w:rPr>
+          <w:noProof/>
+          <w:lang w:eastAsia="en-CA"/>
+        </w:rPr>
         <w:drawing>
           <wp:anchor distT="0" distB="0" distL="114300" distR="114300" simplePos="0" relativeHeight="251659264" behindDoc="1" locked="0" layoutInCell="1" allowOverlap="1" wp14:anchorId="329F949F" wp14:editId="2F155CD9">
             <wp:simplePos x="0" y="0"/>
@@ -311,27 +338,16 @@
       <w:pPr>
         <w:pStyle w:val="Heading2"/>
       </w:pPr>
-    </w:p>
-    <w:p>
-      <w:pPr>
-        <w:pStyle w:val="Heading2"/>
-      </w:pPr>
-    </w:p>
-    <w:p>
-      <w:pPr>
-        <w:pStyle w:val="Heading2"/>
-      </w:pPr>
-    </w:p>
-    <w:p>
-      <w:pPr>
-        <w:pStyle w:val="Heading2"/>
-      </w:pPr>
       <w:r>
         <w:t>Profile View</w:t>
       </w:r>
     </w:p>
     <w:p>
       <w:r>
+        <w:rPr>
+          <w:noProof/>
+          <w:lang w:eastAsia="en-CA"/>
+        </w:rPr>
         <w:drawing>
           <wp:anchor distT="0" distB="0" distL="114300" distR="114300" simplePos="0" relativeHeight="251660288" behindDoc="1" locked="0" layoutInCell="1" allowOverlap="1" wp14:anchorId="0A9260DF" wp14:editId="2C9AFBA4">
             <wp:simplePos x="0" y="0"/>
@@ -421,8 +437,12 @@
       <w:pPr>
         <w:pStyle w:val="Heading2"/>
       </w:pPr>
-      <w:r>
-        <w:lastRenderedPageBreak/>
+    </w:p>
+    <w:p>
+      <w:pPr>
+        <w:pStyle w:val="Heading2"/>
+      </w:pPr>
+      <w:r>
         <w:t>New Post View</w:t>
       </w:r>
     </w:p>
@@ -640,6 +660,7 @@
     <w:lsdException w:name="HTML Sample" w:semiHidden="1" w:unhideWhenUsed="1"/>
     <w:lsdException w:name="HTML Typewriter" w:semiHidden="1" w:unhideWhenUsed="1"/>
     <w:lsdException w:name="HTML Variable" w:semiHidden="1" w:unhideWhenUsed="1"/>
+    <w:lsdException w:name="Normal Table" w:semiHidden="1" w:unhideWhenUsed="1"/>
     <w:lsdException w:name="annotation subject" w:semiHidden="1" w:unhideWhenUsed="1"/>
     <w:lsdException w:name="No List" w:semiHidden="1" w:unhideWhenUsed="1"/>
     <w:lsdException w:name="Outline List 1" w:semiHidden="1" w:unhideWhenUsed="1"/>
@@ -686,8 +707,10 @@
     <w:lsdException w:name="Table Subtle 2" w:semiHidden="1" w:unhideWhenUsed="1"/>
     <w:lsdException w:name="Table Web 1" w:semiHidden="1" w:unhideWhenUsed="1"/>
     <w:lsdException w:name="Table Web 2" w:semiHidden="1" w:unhideWhenUsed="1"/>
+    <w:lsdException w:name="Table Web 3" w:semiHidden="1" w:unhideWhenUsed="1"/>
     <w:lsdException w:name="Balloon Text" w:semiHidden="1" w:unhideWhenUsed="1"/>
     <w:lsdException w:name="Table Grid" w:uiPriority="39"/>
+    <w:lsdException w:name="Table Theme" w:semiHidden="1" w:unhideWhenUsed="1"/>
     <w:lsdException w:name="Placeholder Text" w:semiHidden="1"/>
     <w:lsdException w:name="No Spacing" w:uiPriority="1" w:qFormat="1"/>
     <w:lsdException w:name="Light Shading" w:uiPriority="60"/>
@@ -955,6 +978,7 @@
   <w:style w:type="character" w:default="1" w:styleId="DefaultParagraphFont">
     <w:name w:val="Default Paragraph Font"/>
     <w:uiPriority w:val="1"/>
+    <w:semiHidden/>
     <w:unhideWhenUsed/>
   </w:style>
   <w:style w:type="table" w:default="1" w:styleId="TableNormal">

</xml_diff>

<commit_message>
Fixed some sentence structures
</commit_message>
<xml_diff>
--- a/proposal/Proposal.docx
+++ b/proposal/Proposal.docx
@@ -1,6 +1,6 @@
 
 <file path=word/document.xml><?xml version="1.0" encoding="utf-8"?>
-<w:document xmlns:wpc="http://schemas.microsoft.com/office/word/2010/wordprocessingCanvas" xmlns:cx="http://schemas.microsoft.com/office/drawing/2014/chartex" xmlns:cx1="http://schemas.microsoft.com/office/drawing/2015/9/8/chartex" xmlns:cx2="http://schemas.microsoft.com/office/drawing/2015/10/21/chartex" xmlns:mc="http://schemas.openxmlformats.org/markup-compatibility/2006" xmlns:o="urn:schemas-microsoft-com:office:office" xmlns:r="http://schemas.openxmlformats.org/officeDocument/2006/relationships" xmlns:m="http://schemas.openxmlformats.org/officeDocument/2006/math" xmlns:v="urn:schemas-microsoft-com:vml" xmlns:wp14="http://schemas.microsoft.com/office/word/2010/wordprocessingDrawing" xmlns:wp="http://schemas.openxmlformats.org/drawingml/2006/wordprocessingDrawing" xmlns:w10="urn:schemas-microsoft-com:office:word" xmlns:w="http://schemas.openxmlformats.org/wordprocessingml/2006/main" xmlns:w14="http://schemas.microsoft.com/office/word/2010/wordml" xmlns:w15="http://schemas.microsoft.com/office/word/2012/wordml" xmlns:w16se="http://schemas.microsoft.com/office/word/2015/wordml/symex" xmlns:wpg="http://schemas.microsoft.com/office/word/2010/wordprocessingGroup" xmlns:wpi="http://schemas.microsoft.com/office/word/2010/wordprocessingInk" xmlns:wne="http://schemas.microsoft.com/office/word/2006/wordml" xmlns:wps="http://schemas.microsoft.com/office/word/2010/wordprocessingShape" mc:Ignorable="w14 w15 w16se wp14">
+<w:document xmlns:wpc="http://schemas.microsoft.com/office/word/2010/wordprocessingCanvas" xmlns:cx="http://schemas.microsoft.com/office/drawing/2014/chartex" xmlns:cx1="http://schemas.microsoft.com/office/drawing/2015/9/8/chartex" xmlns:cx2="http://schemas.microsoft.com/office/drawing/2015/10/21/chartex" xmlns:cx3="http://schemas.microsoft.com/office/drawing/2016/5/9/chartex" xmlns:cx4="http://schemas.microsoft.com/office/drawing/2016/5/10/chartex" xmlns:cx5="http://schemas.microsoft.com/office/drawing/2016/5/11/chartex" xmlns:mc="http://schemas.openxmlformats.org/markup-compatibility/2006" xmlns:o="urn:schemas-microsoft-com:office:office" xmlns:r="http://schemas.openxmlformats.org/officeDocument/2006/relationships" xmlns:m="http://schemas.openxmlformats.org/officeDocument/2006/math" xmlns:v="urn:schemas-microsoft-com:vml" xmlns:wp14="http://schemas.microsoft.com/office/word/2010/wordprocessingDrawing" xmlns:wp="http://schemas.openxmlformats.org/drawingml/2006/wordprocessingDrawing" xmlns:w10="urn:schemas-microsoft-com:office:word" xmlns:w="http://schemas.openxmlformats.org/wordprocessingml/2006/main" xmlns:w14="http://schemas.microsoft.com/office/word/2010/wordml" xmlns:w15="http://schemas.microsoft.com/office/word/2012/wordml" xmlns:w16se="http://schemas.microsoft.com/office/word/2015/wordml/symex" xmlns:wpg="http://schemas.microsoft.com/office/word/2010/wordprocessingGroup" xmlns:wpi="http://schemas.microsoft.com/office/word/2010/wordprocessingInk" xmlns:wne="http://schemas.microsoft.com/office/word/2006/wordml" xmlns:wps="http://schemas.microsoft.com/office/word/2010/wordprocessingShape" mc:Ignorable="w14 w15 w16se wp14">
   <w:body>
     <w:p>
       <w:pPr>
@@ -21,7 +21,19 @@
     </w:p>
     <w:p>
       <w:r>
-        <w:t xml:space="preserve">The overall purpose of our application is to create a mini social media site where users can sign up entering their personal information. The web app will almost be similar to Facebook but with minor differences. Users will be able to give likes/ratings to other users, make posts and comment on others posts. The target audience of this application is wide and serves anyone that is looking for a social media to chat and share information with their friends. </w:t>
+        <w:t xml:space="preserve">The overall purpose of our application is to create a mini social media site where users can sign up entering their personal information. The web app will almost be similar to Facebook but with minor differences. Users will be able to give likes/ratings to other users, make posts and comment on others posts. The target audience of this application </w:t>
+      </w:r>
+      <w:r>
+        <w:t>will be those who are</w:t>
+      </w:r>
+      <w:r>
+        <w:t xml:space="preserve"> looking for a social media </w:t>
+      </w:r>
+      <w:r>
+        <w:t xml:space="preserve">platform </w:t>
+      </w:r>
+      <w:r>
+        <w:t xml:space="preserve">to chat and share information with their friends. </w:t>
       </w:r>
     </w:p>
     <w:p/>
@@ -47,10 +59,28 @@
         <w:t>U</w:t>
       </w:r>
       <w:r>
-        <w:t xml:space="preserve">sers to edit their own information, look at others information </w:t>
-      </w:r>
-      <w:r>
-        <w:t>and give them a poke/like/score</w:t>
+        <w:t xml:space="preserve">sers </w:t>
+      </w:r>
+      <w:r>
+        <w:t xml:space="preserve">will be able </w:t>
+      </w:r>
+      <w:r>
+        <w:t xml:space="preserve">to edit their own information, look at </w:t>
+      </w:r>
+      <w:r>
+        <w:t>profile of others</w:t>
+      </w:r>
+      <w:r>
+        <w:t xml:space="preserve"> </w:t>
+      </w:r>
+      <w:r>
+        <w:t>and</w:t>
+      </w:r>
+      <w:r>
+        <w:t xml:space="preserve"> to</w:t>
+      </w:r>
+      <w:r>
+        <w:t xml:space="preserve"> give them a poke/like/score</w:t>
       </w:r>
       <w:r>
         <w:t xml:space="preserve">. </w:t>
@@ -59,25 +89,43 @@
         <w:t xml:space="preserve">There will be a way to search for users and display all the users on the system. </w:t>
       </w:r>
       <w:r>
-        <w:t xml:space="preserve">Users will be able to make posts on others profiles where then they will displayed on that users profile. Also users will be able to add comments on the posts that </w:t>
-      </w:r>
-      <w:r>
-        <w:t>will be</w:t>
-      </w:r>
-      <w:r>
-        <w:t xml:space="preserve"> attached to the post. Posts will also include the user who wrote </w:t>
-      </w:r>
-      <w:r>
-        <w:t>the message</w:t>
-      </w:r>
-      <w:r>
-        <w:t xml:space="preserve"> and the </w:t>
-      </w:r>
-      <w:r>
-        <w:t>post will</w:t>
-      </w:r>
-      <w:r>
-        <w:t xml:space="preserve"> be displayed on the other user’s profile page. Users will be able switch between all these view through a navigation menu. </w:t>
+        <w:t xml:space="preserve">In addition, </w:t>
+      </w:r>
+      <w:r>
+        <w:t xml:space="preserve">Users will be able to make posts </w:t>
+      </w:r>
+      <w:r>
+        <w:t>and comment on the posts of others</w:t>
+      </w:r>
+      <w:r>
+        <w:t xml:space="preserve"> </w:t>
+      </w:r>
+      <w:r>
+        <w:t>which will then be</w:t>
+      </w:r>
+      <w:r>
+        <w:t xml:space="preserve"> displayed on that user</w:t>
+      </w:r>
+      <w:r>
+        <w:t>’</w:t>
+      </w:r>
+      <w:r>
+        <w:t>s profile. Posts will also include</w:t>
+      </w:r>
+      <w:r>
+        <w:t xml:space="preserve"> information about</w:t>
+      </w:r>
+      <w:r>
+        <w:t xml:space="preserve"> the user who wrote </w:t>
+      </w:r>
+      <w:r>
+        <w:t xml:space="preserve">the </w:t>
+      </w:r>
+      <w:r>
+        <w:t>as well.</w:t>
+      </w:r>
+      <w:r>
+        <w:t xml:space="preserve"> Users will be able switch between all these view through a navigation menu. </w:t>
       </w:r>
     </w:p>
     <w:p>
@@ -89,15 +137,31 @@
         <w:t>’s</w:t>
       </w:r>
       <w:r>
-        <w:t xml:space="preserve"> personal information and also a list of post objects. This list will be all the posts that have been sent to this user and they will be stored directly in the object of the user as a list</w:t>
+        <w:t xml:space="preserve"> personal information </w:t>
+      </w:r>
+      <w:r>
+        <w:t>along with</w:t>
+      </w:r>
+      <w:r>
+        <w:t xml:space="preserve"> a list of post objects. This list will be all the posts that have been sent to this user and they will be stored directly in the object of the user as a list</w:t>
       </w:r>
       <w:r>
         <w:t>,</w:t>
       </w:r>
-      <w:bookmarkStart w:id="0" w:name="_GoBack"/>
-      <w:bookmarkEnd w:id="0"/>
-      <w:r>
-        <w:t xml:space="preserve"> such that they can be accessed efficiently when loading the particular users profile page. </w:t>
+      <w:r>
+        <w:t xml:space="preserve"> such that they can be accessed efficiently when loading </w:t>
+      </w:r>
+      <w:r>
+        <w:t>a</w:t>
+      </w:r>
+      <w:r>
+        <w:t xml:space="preserve"> </w:t>
+      </w:r>
+      <w:r>
+        <w:t>user’s</w:t>
+      </w:r>
+      <w:r>
+        <w:t xml:space="preserve"> profile page. </w:t>
       </w:r>
     </w:p>
     <w:p>
@@ -112,6 +176,10 @@
     <w:p/>
     <w:p/>
     <w:p/>
+    <w:p>
+      <w:bookmarkStart w:id="0" w:name="_GoBack"/>
+      <w:bookmarkEnd w:id="0"/>
+    </w:p>
     <w:p/>
     <w:p>
       <w:pPr>
@@ -135,7 +203,7 @@
       <w:r>
         <w:rPr>
           <w:noProof/>
-          <w:lang w:eastAsia="en-CA"/>
+          <w:lang w:val="en-US"/>
         </w:rPr>
         <w:drawing>
           <wp:anchor distT="0" distB="0" distL="114300" distR="114300" simplePos="0" relativeHeight="251658240" behindDoc="1" locked="0" layoutInCell="1" allowOverlap="1" wp14:anchorId="2555889B" wp14:editId="5D6655B5">
@@ -243,7 +311,7 @@
       <w:r>
         <w:rPr>
           <w:noProof/>
-          <w:lang w:eastAsia="en-CA"/>
+          <w:lang w:val="en-US"/>
         </w:rPr>
         <w:drawing>
           <wp:anchor distT="0" distB="0" distL="114300" distR="114300" simplePos="0" relativeHeight="251659264" behindDoc="1" locked="0" layoutInCell="1" allowOverlap="1" wp14:anchorId="329F949F" wp14:editId="2F155CD9">
@@ -346,7 +414,7 @@
       <w:r>
         <w:rPr>
           <w:noProof/>
-          <w:lang w:eastAsia="en-CA"/>
+          <w:lang w:val="en-US"/>
         </w:rPr>
         <w:drawing>
           <wp:anchor distT="0" distB="0" distL="114300" distR="114300" simplePos="0" relativeHeight="251660288" behindDoc="1" locked="0" layoutInCell="1" allowOverlap="1" wp14:anchorId="0A9260DF" wp14:editId="2C9AFBA4">
@@ -450,7 +518,7 @@
       <w:r>
         <w:rPr>
           <w:noProof/>
-          <w:lang w:eastAsia="en-CA"/>
+          <w:lang w:val="en-US"/>
         </w:rPr>
         <w:drawing>
           <wp:anchor distT="0" distB="0" distL="114300" distR="114300" simplePos="0" relativeHeight="251661312" behindDoc="1" locked="0" layoutInCell="1" allowOverlap="1" wp14:anchorId="23777C11" wp14:editId="39DF4D13">
@@ -554,7 +622,7 @@
       </w:pPr>
     </w:pPrDefault>
   </w:docDefaults>
-  <w:latentStyles w:defLockedState="0" w:defUIPriority="99" w:defSemiHidden="0" w:defUnhideWhenUsed="0" w:defQFormat="0" w:count="372">
+  <w:latentStyles w:defLockedState="0" w:defUIPriority="99" w:defSemiHidden="0" w:defUnhideWhenUsed="0" w:defQFormat="0" w:count="374">
     <w:lsdException w:name="Normal" w:uiPriority="0" w:qFormat="1"/>
     <w:lsdException w:name="heading 1" w:uiPriority="9" w:qFormat="1"/>
     <w:lsdException w:name="heading 2" w:semiHidden="1" w:uiPriority="9" w:unhideWhenUsed="1" w:qFormat="1"/>
@@ -660,7 +728,6 @@
     <w:lsdException w:name="HTML Sample" w:semiHidden="1" w:unhideWhenUsed="1"/>
     <w:lsdException w:name="HTML Typewriter" w:semiHidden="1" w:unhideWhenUsed="1"/>
     <w:lsdException w:name="HTML Variable" w:semiHidden="1" w:unhideWhenUsed="1"/>
-    <w:lsdException w:name="Normal Table" w:semiHidden="1" w:unhideWhenUsed="1"/>
     <w:lsdException w:name="annotation subject" w:semiHidden="1" w:unhideWhenUsed="1"/>
     <w:lsdException w:name="No List" w:semiHidden="1" w:unhideWhenUsed="1"/>
     <w:lsdException w:name="Outline List 1" w:semiHidden="1" w:unhideWhenUsed="1"/>
@@ -706,11 +773,9 @@
     <w:lsdException w:name="Table Subtle 1" w:semiHidden="1" w:unhideWhenUsed="1"/>
     <w:lsdException w:name="Table Subtle 2" w:semiHidden="1" w:unhideWhenUsed="1"/>
     <w:lsdException w:name="Table Web 1" w:semiHidden="1" w:unhideWhenUsed="1"/>
-    <w:lsdException w:name="Table Web 2" w:semiHidden="1" w:unhideWhenUsed="1"/>
     <w:lsdException w:name="Table Web 3" w:semiHidden="1" w:unhideWhenUsed="1"/>
     <w:lsdException w:name="Balloon Text" w:semiHidden="1" w:unhideWhenUsed="1"/>
     <w:lsdException w:name="Table Grid" w:uiPriority="39"/>
-    <w:lsdException w:name="Table Theme" w:semiHidden="1" w:unhideWhenUsed="1"/>
     <w:lsdException w:name="Placeholder Text" w:semiHidden="1"/>
     <w:lsdException w:name="No Spacing" w:uiPriority="1" w:qFormat="1"/>
     <w:lsdException w:name="Light Shading" w:uiPriority="60"/>
@@ -927,6 +992,8 @@
     <w:lsdException w:name="List Table 6 Colorful Accent 6" w:uiPriority="51"/>
     <w:lsdException w:name="List Table 7 Colorful Accent 6" w:uiPriority="52"/>
     <w:lsdException w:name="Mention" w:semiHidden="1" w:unhideWhenUsed="1"/>
+    <w:lsdException w:name="Smart Hyperlink" w:semiHidden="1" w:unhideWhenUsed="1"/>
+    <w:lsdException w:name="Hashtag" w:semiHidden="1" w:unhideWhenUsed="1"/>
   </w:latentStyles>
   <w:style w:type="paragraph" w:default="1" w:styleId="Normal">
     <w:name w:val="Normal"/>

</xml_diff>